<commit_message>
Update files for 2021
</commit_message>
<xml_diff>
--- a/Word_Template.docx
+++ b/Word_Template.docx
@@ -17,6 +17,8 @@
       <w:r>
         <w:t>Greg Rousell</w:t>
       </w:r>
+      <w:bookmarkStart w:id="0" w:name="_GoBack"/>
+      <w:bookmarkEnd w:id="0"/>
     </w:p>
     <w:p>
       <w:pPr>
@@ -30,11 +32,11 @@
       <w:pPr>
         <w:pStyle w:val="Heading2"/>
       </w:pPr>
-      <w:bookmarkStart w:id="0" w:name="r-markdown"/>
+      <w:bookmarkStart w:id="1" w:name="r-markdown"/>
       <w:r>
         <w:t>R Markdown</w:t>
       </w:r>
-      <w:bookmarkEnd w:id="0"/>
+      <w:bookmarkEnd w:id="1"/>
     </w:p>
     <w:p>
       <w:pPr>
@@ -100,7 +102,7 @@
         <w:rPr>
           <w:rStyle w:val="VerbatimChar"/>
         </w:rPr>
-        <w:t xml:space="preserve">##      speed           dist    </w:t>
+        <w:t xml:space="preserve">##      speed           dist       </w:t>
       </w:r>
       <w:r>
         <w:br/>
@@ -109,7 +111,7 @@
         <w:rPr>
           <w:rStyle w:val="VerbatimChar"/>
         </w:rPr>
-        <w:t xml:space="preserve">##  Min.   : 4.0   Min.   :  2  </w:t>
+        <w:t xml:space="preserve">##  Min.   : 4.0   Min.   :  2.00  </w:t>
       </w:r>
       <w:r>
         <w:br/>
@@ -118,7 +120,7 @@
         <w:rPr>
           <w:rStyle w:val="VerbatimChar"/>
         </w:rPr>
-        <w:t xml:space="preserve">##  1st Qu.:12.0   1st Qu.: 26  </w:t>
+        <w:t xml:space="preserve">##  1st Qu.:12.0   1st Qu.: 26.00  </w:t>
       </w:r>
       <w:r>
         <w:br/>
@@ -127,7 +129,7 @@
         <w:rPr>
           <w:rStyle w:val="VerbatimChar"/>
         </w:rPr>
-        <w:t xml:space="preserve">##  Median :15.0   Median : 36  </w:t>
+        <w:t xml:space="preserve">##  Median :15.0   Median : 36.00  </w:t>
       </w:r>
       <w:r>
         <w:br/>
@@ -136,7 +138,7 @@
         <w:rPr>
           <w:rStyle w:val="VerbatimChar"/>
         </w:rPr>
-        <w:t xml:space="preserve">##  Mean   :15.4   Mean   : 43  </w:t>
+        <w:t xml:space="preserve">##  Mean   :15.4   Mean   : 42.98  </w:t>
       </w:r>
       <w:r>
         <w:br/>
@@ -145,7 +147,7 @@
         <w:rPr>
           <w:rStyle w:val="VerbatimChar"/>
         </w:rPr>
-        <w:t xml:space="preserve">##  3rd Qu.:19.0   3rd Qu.: 56  </w:t>
+        <w:t xml:space="preserve">##  3rd Qu.:19.0   3rd Qu.: 56.00  </w:t>
       </w:r>
       <w:r>
         <w:br/>
@@ -154,24 +156,24 @@
         <w:rPr>
           <w:rStyle w:val="VerbatimChar"/>
         </w:rPr>
-        <w:t>##  Max.   :25.0   Max.</w:t>
+        <w:t>##  M</w:t>
       </w:r>
       <w:r>
         <w:rPr>
           <w:rStyle w:val="VerbatimChar"/>
         </w:rPr>
-        <w:t xml:space="preserve">   :120</w:t>
+        <w:t>ax.   :25.0   Max.   :120.00</w:t>
       </w:r>
     </w:p>
     <w:p>
       <w:pPr>
         <w:pStyle w:val="Heading2"/>
       </w:pPr>
-      <w:bookmarkStart w:id="1" w:name="including-plots"/>
+      <w:bookmarkStart w:id="2" w:name="including-plots"/>
       <w:r>
         <w:t>Including Plots</w:t>
       </w:r>
-      <w:bookmarkEnd w:id="1"/>
+      <w:bookmarkEnd w:id="2"/>
     </w:p>
     <w:p>
       <w:pPr>
@@ -193,7 +195,7 @@
         <w:lastRenderedPageBreak/>
         <w:drawing>
           <wp:inline distT="0" distB="0" distL="0" distR="0">
-            <wp:extent cx="5334000" cy="4267200"/>
+            <wp:extent cx="4620126" cy="3696101"/>
             <wp:effectExtent l="0" t="0" r="0" b="0"/>
             <wp:docPr id="1" name="Picture"/>
             <wp:cNvGraphicFramePr/>
@@ -201,7 +203,7 @@
               <a:graphicData uri="http://schemas.openxmlformats.org/drawingml/2006/picture">
                 <pic:pic xmlns:pic="http://schemas.openxmlformats.org/drawingml/2006/picture">
                   <pic:nvPicPr>
-                    <pic:cNvPr id="0" name="Picture" descr="Word_Example_files/figure-docx/pressure-1.png"/>
+                    <pic:cNvPr id="0" name="Picture" descr="Word_Example_2_files/figure-docx/pressure-1.png"/>
                     <pic:cNvPicPr>
                       <a:picLocks noChangeAspect="1" noChangeArrowheads="1"/>
                     </pic:cNvPicPr>
@@ -215,7 +217,7 @@
                   <pic:spPr bwMode="auto">
                     <a:xfrm>
                       <a:off x="0" y="0"/>
-                      <a:ext cx="5334000" cy="4267200"/>
+                      <a:ext cx="4620126" cy="3696101"/>
                     </a:xfrm>
                     <a:prstGeom prst="rect">
                       <a:avLst/>
@@ -233,8 +235,6 @@
           </wp:inline>
         </w:drawing>
       </w:r>
-      <w:bookmarkStart w:id="2" w:name="_GoBack"/>
-      <w:bookmarkEnd w:id="2"/>
     </w:p>
     <w:p>
       <w:pPr>
@@ -338,12 +338,10 @@
               <w:alias w:val="Title"/>
               <w:tag w:val=""/>
               <w:id w:val="-578829839"/>
-              <w:placeholder>
-                <w:docPart w:val="26927E2A814A4145974CA771C1475D33"/>
-              </w:placeholder>
               <w:dataBinding w:prefixMappings="xmlns:ns0='http://purl.org/dc/elements/1.1/' xmlns:ns1='http://schemas.openxmlformats.org/package/2006/metadata/core-properties' " w:xpath="/ns1:coreProperties[1]/ns0:title[1]" w:storeItemID="{6C3C8BC8-F283-45AE-878A-BAB7291924A1}"/>
               <w:text/>
             </w:sdtPr>
+            <w:sdtEndPr/>
             <w:sdtContent>
               <w:r>
                 <w:rPr>
@@ -376,12 +374,10 @@
             <w:alias w:val="Author"/>
             <w:tag w:val=""/>
             <w:id w:val="-1822267932"/>
-            <w:placeholder>
-              <w:docPart w:val="2DEE7F65FF0A4F45968D704D0FDEAB83"/>
-            </w:placeholder>
             <w:dataBinding w:prefixMappings="xmlns:ns0='http://purl.org/dc/elements/1.1/' xmlns:ns1='http://schemas.openxmlformats.org/package/2006/metadata/core-properties' " w:xpath="/ns1:coreProperties[1]/ns0:creator[1]" w:storeItemID="{6C3C8BC8-F283-45AE-878A-BAB7291924A1}"/>
             <w:text/>
           </w:sdtPr>
+          <w:sdtEndPr/>
           <w:sdtContent>
             <w:p>
               <w:pPr>
@@ -447,7 +443,7 @@
   <w:abstractNum w:abstractNumId="0" w15:restartNumberingAfterBreak="0">
     <w:nsid w:val="FFFFFF7C"/>
     <w:multiLevelType w:val="singleLevel"/>
-    <w:tmpl w:val="CF0EE00A"/>
+    <w:tmpl w:val="DAE8903E"/>
     <w:lvl w:ilvl="0">
       <w:start w:val="1"/>
       <w:numFmt w:val="decimal"/>
@@ -464,7 +460,7 @@
   <w:abstractNum w:abstractNumId="1" w15:restartNumberingAfterBreak="0">
     <w:nsid w:val="FFFFFF7D"/>
     <w:multiLevelType w:val="singleLevel"/>
-    <w:tmpl w:val="1CEAB84C"/>
+    <w:tmpl w:val="AB78B7C4"/>
     <w:lvl w:ilvl="0">
       <w:start w:val="1"/>
       <w:numFmt w:val="decimal"/>
@@ -481,7 +477,7 @@
   <w:abstractNum w:abstractNumId="2" w15:restartNumberingAfterBreak="0">
     <w:nsid w:val="FFFFFF7E"/>
     <w:multiLevelType w:val="singleLevel"/>
-    <w:tmpl w:val="E6FE4366"/>
+    <w:tmpl w:val="3BB60FD4"/>
     <w:lvl w:ilvl="0">
       <w:start w:val="1"/>
       <w:numFmt w:val="decimal"/>
@@ -498,7 +494,7 @@
   <w:abstractNum w:abstractNumId="3" w15:restartNumberingAfterBreak="0">
     <w:nsid w:val="FFFFFF7F"/>
     <w:multiLevelType w:val="singleLevel"/>
-    <w:tmpl w:val="965E0924"/>
+    <w:tmpl w:val="4A4255AC"/>
     <w:lvl w:ilvl="0">
       <w:start w:val="1"/>
       <w:numFmt w:val="decimal"/>
@@ -515,7 +511,7 @@
   <w:abstractNum w:abstractNumId="4" w15:restartNumberingAfterBreak="0">
     <w:nsid w:val="FFFFFF80"/>
     <w:multiLevelType w:val="singleLevel"/>
-    <w:tmpl w:val="0CDA5084"/>
+    <w:tmpl w:val="68B8C308"/>
     <w:lvl w:ilvl="0">
       <w:start w:val="1"/>
       <w:numFmt w:val="bullet"/>
@@ -535,7 +531,7 @@
   <w:abstractNum w:abstractNumId="5" w15:restartNumberingAfterBreak="0">
     <w:nsid w:val="FFFFFF81"/>
     <w:multiLevelType w:val="singleLevel"/>
-    <w:tmpl w:val="596884EE"/>
+    <w:tmpl w:val="E76260B0"/>
     <w:lvl w:ilvl="0">
       <w:start w:val="1"/>
       <w:numFmt w:val="bullet"/>
@@ -555,7 +551,7 @@
   <w:abstractNum w:abstractNumId="6" w15:restartNumberingAfterBreak="0">
     <w:nsid w:val="FFFFFF82"/>
     <w:multiLevelType w:val="singleLevel"/>
-    <w:tmpl w:val="AA18D7C0"/>
+    <w:tmpl w:val="37C886FC"/>
     <w:lvl w:ilvl="0">
       <w:start w:val="1"/>
       <w:numFmt w:val="bullet"/>
@@ -575,7 +571,7 @@
   <w:abstractNum w:abstractNumId="7" w15:restartNumberingAfterBreak="0">
     <w:nsid w:val="FFFFFF83"/>
     <w:multiLevelType w:val="singleLevel"/>
-    <w:tmpl w:val="2C32D7F6"/>
+    <w:tmpl w:val="87623D58"/>
     <w:lvl w:ilvl="0">
       <w:start w:val="1"/>
       <w:numFmt w:val="bullet"/>
@@ -595,7 +591,7 @@
   <w:abstractNum w:abstractNumId="8" w15:restartNumberingAfterBreak="0">
     <w:nsid w:val="FFFFFF88"/>
     <w:multiLevelType w:val="singleLevel"/>
-    <w:tmpl w:val="5B7AC106"/>
+    <w:tmpl w:val="F2BA54EC"/>
     <w:lvl w:ilvl="0">
       <w:start w:val="1"/>
       <w:numFmt w:val="decimal"/>
@@ -612,7 +608,7 @@
   <w:abstractNum w:abstractNumId="9" w15:restartNumberingAfterBreak="0">
     <w:nsid w:val="FFFFFF89"/>
     <w:multiLevelType w:val="singleLevel"/>
-    <w:tmpl w:val="CC0C8C98"/>
+    <w:tmpl w:val="A7AA928C"/>
     <w:lvl w:ilvl="0">
       <w:start w:val="1"/>
       <w:numFmt w:val="bullet"/>
@@ -765,6 +761,9 @@
   </w:num>
   <w:num w:numId="11">
     <w:abstractNumId w:val="0"/>
+  </w:num>
+  <w:num w:numId="12">
+    <w:abstractNumId w:val="10"/>
   </w:num>
 </w:numbering>
 </file>
@@ -925,6 +924,13 @@
     <w:lsdException w:name="Medium Shading 2"/>
     <w:lsdException w:name="Medium List 1"/>
     <w:lsdException w:name="Medium List 2"/>
+    <w:lsdException w:name="Medium Grid 1"/>
+    <w:lsdException w:name="Medium Grid 2"/>
+    <w:lsdException w:name="Medium Grid 3"/>
+    <w:lsdException w:name="Dark List"/>
+    <w:lsdException w:name="Colorful Shading"/>
+    <w:lsdException w:name="Colorful List"/>
+    <w:lsdException w:name="Colorful Grid"/>
     <w:lsdException w:name="Light Shading Accent 1"/>
     <w:lsdException w:name="Light List Accent 1"/>
     <w:lsdException w:name="Light Grid Accent 1"/>
@@ -1118,6 +1124,7 @@
     <w:next w:val="BodyText"/>
     <w:uiPriority w:val="9"/>
     <w:qFormat/>
+    <w:rsid w:val="00832570"/>
     <w:pPr>
       <w:keepNext/>
       <w:keepLines/>
@@ -1128,7 +1135,7 @@
       <w:rFonts w:asciiTheme="majorHAnsi" w:eastAsiaTheme="majorEastAsia" w:hAnsiTheme="majorHAnsi" w:cstheme="majorBidi"/>
       <w:b/>
       <w:bCs/>
-      <w:color w:val="345A8A" w:themeColor="accent1" w:themeShade="B5"/>
+      <w:color w:val="FF0000"/>
       <w:sz w:val="32"/>
       <w:szCs w:val="32"/>
     </w:rPr>
@@ -1140,7 +1147,7 @@
     <w:uiPriority w:val="9"/>
     <w:unhideWhenUsed/>
     <w:qFormat/>
-    <w:rsid w:val="00F22D87"/>
+    <w:rsid w:val="00832570"/>
     <w:pPr>
       <w:keepNext/>
       <w:keepLines/>
@@ -1151,6 +1158,7 @@
       <w:rFonts w:asciiTheme="majorHAnsi" w:eastAsiaTheme="majorEastAsia" w:hAnsiTheme="majorHAnsi" w:cstheme="majorBidi"/>
       <w:b/>
       <w:bCs/>
+      <w:color w:val="FF0000"/>
       <w:sz w:val="32"/>
       <w:szCs w:val="32"/>
     </w:rPr>
@@ -1925,610 +1933,6 @@
     <w:rsid w:val="00F22D87"/>
   </w:style>
 </w:styles>
-</file>
-
-<file path=word/glossary/document.xml><?xml version="1.0" encoding="utf-8"?>
-<w:glossaryDocument xmlns:wpc="http://schemas.microsoft.com/office/word/2010/wordprocessingCanvas" xmlns:cx="http://schemas.microsoft.com/office/drawing/2014/chartex" xmlns:mc="http://schemas.openxmlformats.org/markup-compatibility/2006" xmlns:o="urn:schemas-microsoft-com:office:office" xmlns:r="http://schemas.openxmlformats.org/officeDocument/2006/relationships" xmlns:m="http://schemas.openxmlformats.org/officeDocument/2006/math" xmlns:v="urn:schemas-microsoft-com:vml" xmlns:wp14="http://schemas.microsoft.com/office/word/2010/wordprocessingDrawing" xmlns:wp="http://schemas.openxmlformats.org/drawingml/2006/wordprocessingDrawing" xmlns:w10="urn:schemas-microsoft-com:office:word" xmlns:w="http://schemas.openxmlformats.org/wordprocessingml/2006/main" xmlns:w14="http://schemas.microsoft.com/office/word/2010/wordml" xmlns:w15="http://schemas.microsoft.com/office/word/2012/wordml" xmlns:w16se="http://schemas.microsoft.com/office/word/2015/wordml/symex" xmlns:wpg="http://schemas.microsoft.com/office/word/2010/wordprocessingGroup" xmlns:wpi="http://schemas.microsoft.com/office/word/2010/wordprocessingInk" xmlns:wne="http://schemas.microsoft.com/office/word/2006/wordml" xmlns:wps="http://schemas.microsoft.com/office/word/2010/wordprocessingShape" mc:Ignorable="w14 w15 w16se wp14">
-  <w:docParts>
-    <w:docPart>
-      <w:docPartPr>
-        <w:name w:val="26927E2A814A4145974CA771C1475D33"/>
-        <w:category>
-          <w:name w:val="General"/>
-          <w:gallery w:val="placeholder"/>
-        </w:category>
-        <w:types>
-          <w:type w:val="bbPlcHdr"/>
-        </w:types>
-        <w:behaviors>
-          <w:behavior w:val="content"/>
-        </w:behaviors>
-        <w:guid w:val="{752E4EC6-CA38-4CB3-8B3C-DEED0B3C5AEB}"/>
-      </w:docPartPr>
-      <w:docPartBody>
-        <w:p>
-          <w:pPr>
-            <w:pStyle w:val="26927E2A814A4145974CA771C1475D33"/>
-          </w:pPr>
-          <w:r>
-            <w:rPr>
-              <w:caps/>
-              <w:color w:val="FFFFFF" w:themeColor="background1"/>
-              <w:sz w:val="18"/>
-              <w:szCs w:val="18"/>
-            </w:rPr>
-            <w:t>[Document title]</w:t>
-          </w:r>
-        </w:p>
-      </w:docPartBody>
-    </w:docPart>
-    <w:docPart>
-      <w:docPartPr>
-        <w:name w:val="2DEE7F65FF0A4F45968D704D0FDEAB83"/>
-        <w:category>
-          <w:name w:val="General"/>
-          <w:gallery w:val="placeholder"/>
-        </w:category>
-        <w:types>
-          <w:type w:val="bbPlcHdr"/>
-        </w:types>
-        <w:behaviors>
-          <w:behavior w:val="content"/>
-        </w:behaviors>
-        <w:guid w:val="{9554A936-EB51-4584-9E3E-9057D973E077}"/>
-      </w:docPartPr>
-      <w:docPartBody>
-        <w:p>
-          <w:pPr>
-            <w:pStyle w:val="2DEE7F65FF0A4F45968D704D0FDEAB83"/>
-          </w:pPr>
-          <w:r>
-            <w:rPr>
-              <w:caps/>
-              <w:color w:val="FFFFFF" w:themeColor="background1"/>
-              <w:sz w:val="18"/>
-              <w:szCs w:val="18"/>
-            </w:rPr>
-            <w:t>[Author name]</w:t>
-          </w:r>
-        </w:p>
-      </w:docPartBody>
-    </w:docPart>
-  </w:docParts>
-</w:glossaryDocument>
-</file>
-
-<file path=word/glossary/fontTable.xml><?xml version="1.0" encoding="utf-8"?>
-<w:fonts xmlns:mc="http://schemas.openxmlformats.org/markup-compatibility/2006" xmlns:r="http://schemas.openxmlformats.org/officeDocument/2006/relationships" xmlns:w="http://schemas.openxmlformats.org/wordprocessingml/2006/main" xmlns:w14="http://schemas.microsoft.com/office/word/2010/wordml" xmlns:w15="http://schemas.microsoft.com/office/word/2012/wordml" xmlns:w16se="http://schemas.microsoft.com/office/word/2015/wordml/symex" mc:Ignorable="w14 w15 w16se">
-  <w:font w:name="Symbol">
-    <w:panose1 w:val="05050102010706020507"/>
-    <w:charset w:val="02"/>
-    <w:family w:val="roman"/>
-    <w:pitch w:val="variable"/>
-    <w:sig w:usb0="00000000" w:usb1="10000000" w:usb2="00000000" w:usb3="00000000" w:csb0="80000000" w:csb1="00000000"/>
-  </w:font>
-  <w:font w:name="Times New Roman">
-    <w:panose1 w:val="02020603050405020304"/>
-    <w:charset w:val="00"/>
-    <w:family w:val="roman"/>
-    <w:pitch w:val="variable"/>
-    <w:sig w:usb0="E0002EFF" w:usb1="C000785B" w:usb2="00000009" w:usb3="00000000" w:csb0="000001FF" w:csb1="00000000"/>
-  </w:font>
-  <w:font w:name="Cambria">
-    <w:panose1 w:val="02040503050406030204"/>
-    <w:charset w:val="00"/>
-    <w:family w:val="roman"/>
-    <w:pitch w:val="variable"/>
-    <w:sig w:usb0="E00002FF" w:usb1="400004FF" w:usb2="00000000" w:usb3="00000000" w:csb0="0000019F" w:csb1="00000000"/>
-  </w:font>
-  <w:font w:name="Calibri">
-    <w:panose1 w:val="020F0502020204030204"/>
-    <w:charset w:val="00"/>
-    <w:family w:val="swiss"/>
-    <w:pitch w:val="variable"/>
-    <w:sig w:usb0="E0002AFF" w:usb1="C000247B" w:usb2="00000009" w:usb3="00000000" w:csb0="000001FF" w:csb1="00000000"/>
-  </w:font>
-  <w:font w:name="Consolas">
-    <w:panose1 w:val="020B0609020204030204"/>
-    <w:charset w:val="00"/>
-    <w:family w:val="modern"/>
-    <w:pitch w:val="fixed"/>
-    <w:sig w:usb0="E00006FF" w:usb1="0000FCFF" w:usb2="00000001" w:usb3="00000000" w:csb0="0000019F" w:csb1="00000000"/>
-  </w:font>
-  <w:font w:name="Calibri Light">
-    <w:panose1 w:val="020F0302020204030204"/>
-    <w:charset w:val="00"/>
-    <w:family w:val="swiss"/>
-    <w:pitch w:val="variable"/>
-    <w:sig w:usb0="E0002AFF" w:usb1="C000247B" w:usb2="00000009" w:usb3="00000000" w:csb0="000001FF" w:csb1="00000000"/>
-  </w:font>
-</w:fonts>
-</file>
-
-<file path=word/glossary/settings.xml><?xml version="1.0" encoding="utf-8"?>
-<w:settings xmlns:mc="http://schemas.openxmlformats.org/markup-compatibility/2006" xmlns:o="urn:schemas-microsoft-com:office:office" xmlns:r="http://schemas.openxmlformats.org/officeDocument/2006/relationships" xmlns:m="http://schemas.openxmlformats.org/officeDocument/2006/math" xmlns:v="urn:schemas-microsoft-com:vml" xmlns:w10="urn:schemas-microsoft-com:office:word" xmlns:w="http://schemas.openxmlformats.org/wordprocessingml/2006/main" xmlns:w14="http://schemas.microsoft.com/office/word/2010/wordml" xmlns:w15="http://schemas.microsoft.com/office/word/2012/wordml" xmlns:w16se="http://schemas.microsoft.com/office/word/2015/wordml/symex" xmlns:sl="http://schemas.openxmlformats.org/schemaLibrary/2006/main" mc:Ignorable="w14 w15 w16se">
-  <w:view w:val="normal"/>
-  <w:defaultTabStop w:val="720"/>
-  <w:characterSpacingControl w:val="doNotCompress"/>
-  <w:compat>
-    <w:useFELayout/>
-    <w:compatSetting w:name="compatibilityMode" w:uri="http://schemas.microsoft.com/office/word" w:val="15"/>
-    <w:compatSetting w:name="overrideTableStyleFontSizeAndJustification" w:uri="http://schemas.microsoft.com/office/word" w:val="1"/>
-    <w:compatSetting w:name="enableOpenTypeFeatures" w:uri="http://schemas.microsoft.com/office/word" w:val="1"/>
-    <w:compatSetting w:name="doNotFlipMirrorIndents" w:uri="http://schemas.microsoft.com/office/word" w:val="1"/>
-    <w:compatSetting w:name="differentiateMultirowTableHeaders" w:uri="http://schemas.microsoft.com/office/word" w:val="1"/>
-  </w:compat>
-  <w:rsids>
-    <w:rsidRoot w:val="00AD7296"/>
-    <w:rsid w:val="00970123"/>
-    <w:rsid w:val="00AD7296"/>
-  </w:rsids>
-  <m:mathPr>
-    <m:mathFont m:val="Cambria Math"/>
-    <m:brkBin m:val="before"/>
-    <m:brkBinSub m:val="--"/>
-    <m:smallFrac m:val="0"/>
-    <m:dispDef/>
-    <m:lMargin m:val="0"/>
-    <m:rMargin m:val="0"/>
-    <m:defJc m:val="centerGroup"/>
-    <m:wrapIndent m:val="1440"/>
-    <m:intLim m:val="subSup"/>
-    <m:naryLim m:val="undOvr"/>
-  </m:mathPr>
-  <w:themeFontLang w:val="en-CA"/>
-  <w:clrSchemeMapping w:bg1="light1" w:t1="dark1" w:bg2="light2" w:t2="dark2" w:accent1="accent1" w:accent2="accent2" w:accent3="accent3" w:accent4="accent4" w:accent5="accent5" w:accent6="accent6" w:hyperlink="hyperlink" w:followedHyperlink="followedHyperlink"/>
-  <w:decimalSymbol w:val="."/>
-  <w:listSeparator w:val=","/>
-  <w15:chartTrackingRefBased/>
-</w:settings>
-</file>
-
-<file path=word/glossary/styles.xml><?xml version="1.0" encoding="utf-8"?>
-<w:styles xmlns:mc="http://schemas.openxmlformats.org/markup-compatibility/2006" xmlns:r="http://schemas.openxmlformats.org/officeDocument/2006/relationships" xmlns:w="http://schemas.openxmlformats.org/wordprocessingml/2006/main" xmlns:w14="http://schemas.microsoft.com/office/word/2010/wordml" xmlns:w15="http://schemas.microsoft.com/office/word/2012/wordml" xmlns:w16se="http://schemas.microsoft.com/office/word/2015/wordml/symex" mc:Ignorable="w14 w15 w16se">
-  <w:docDefaults>
-    <w:rPrDefault>
-      <w:rPr>
-        <w:rFonts w:asciiTheme="minorHAnsi" w:eastAsiaTheme="minorEastAsia" w:hAnsiTheme="minorHAnsi" w:cstheme="minorBidi"/>
-        <w:sz w:val="22"/>
-        <w:szCs w:val="22"/>
-        <w:lang w:val="en-CA" w:eastAsia="en-CA" w:bidi="ar-SA"/>
-      </w:rPr>
-    </w:rPrDefault>
-    <w:pPrDefault>
-      <w:pPr>
-        <w:spacing w:after="160" w:line="259" w:lineRule="auto"/>
-      </w:pPr>
-    </w:pPrDefault>
-  </w:docDefaults>
-  <w:latentStyles w:defLockedState="0" w:defUIPriority="99" w:defSemiHidden="0" w:defUnhideWhenUsed="0" w:defQFormat="0" w:count="371">
-    <w:lsdException w:name="Normal" w:uiPriority="0" w:qFormat="1"/>
-    <w:lsdException w:name="heading 1" w:uiPriority="9" w:qFormat="1"/>
-    <w:lsdException w:name="heading 2" w:semiHidden="1" w:uiPriority="9" w:unhideWhenUsed="1" w:qFormat="1"/>
-    <w:lsdException w:name="heading 3" w:semiHidden="1" w:uiPriority="9" w:unhideWhenUsed="1" w:qFormat="1"/>
-    <w:lsdException w:name="heading 4" w:semiHidden="1" w:uiPriority="9" w:unhideWhenUsed="1" w:qFormat="1"/>
-    <w:lsdException w:name="heading 5" w:semiHidden="1" w:uiPriority="9" w:unhideWhenUsed="1" w:qFormat="1"/>
-    <w:lsdException w:name="heading 6" w:semiHidden="1" w:uiPriority="9" w:unhideWhenUsed="1" w:qFormat="1"/>
-    <w:lsdException w:name="heading 7" w:semiHidden="1" w:uiPriority="9" w:unhideWhenUsed="1" w:qFormat="1"/>
-    <w:lsdException w:name="heading 8" w:semiHidden="1" w:uiPriority="9" w:unhideWhenUsed="1" w:qFormat="1"/>
-    <w:lsdException w:name="heading 9" w:semiHidden="1" w:uiPriority="9" w:unhideWhenUsed="1" w:qFormat="1"/>
-    <w:lsdException w:name="index 1" w:semiHidden="1" w:unhideWhenUsed="1"/>
-    <w:lsdException w:name="index 2" w:semiHidden="1" w:unhideWhenUsed="1"/>
-    <w:lsdException w:name="index 3" w:semiHidden="1" w:unhideWhenUsed="1"/>
-    <w:lsdException w:name="index 4" w:semiHidden="1" w:unhideWhenUsed="1"/>
-    <w:lsdException w:name="index 5" w:semiHidden="1" w:unhideWhenUsed="1"/>
-    <w:lsdException w:name="index 6" w:semiHidden="1" w:unhideWhenUsed="1"/>
-    <w:lsdException w:name="index 7" w:semiHidden="1" w:unhideWhenUsed="1"/>
-    <w:lsdException w:name="index 8" w:semiHidden="1" w:unhideWhenUsed="1"/>
-    <w:lsdException w:name="index 9" w:semiHidden="1" w:unhideWhenUsed="1"/>
-    <w:lsdException w:name="toc 1" w:semiHidden="1" w:uiPriority="39" w:unhideWhenUsed="1"/>
-    <w:lsdException w:name="toc 2" w:semiHidden="1" w:uiPriority="39" w:unhideWhenUsed="1"/>
-    <w:lsdException w:name="toc 3" w:semiHidden="1" w:uiPriority="39" w:unhideWhenUsed="1"/>
-    <w:lsdException w:name="toc 4" w:semiHidden="1" w:uiPriority="39" w:unhideWhenUsed="1"/>
-    <w:lsdException w:name="toc 5" w:semiHidden="1" w:uiPriority="39" w:unhideWhenUsed="1"/>
-    <w:lsdException w:name="toc 6" w:semiHidden="1" w:uiPriority="39" w:unhideWhenUsed="1"/>
-    <w:lsdException w:name="toc 7" w:semiHidden="1" w:uiPriority="39" w:unhideWhenUsed="1"/>
-    <w:lsdException w:name="toc 8" w:semiHidden="1" w:uiPriority="39" w:unhideWhenUsed="1"/>
-    <w:lsdException w:name="toc 9" w:semiHidden="1" w:uiPriority="39" w:unhideWhenUsed="1"/>
-    <w:lsdException w:name="Normal Indent" w:semiHidden="1" w:unhideWhenUsed="1"/>
-    <w:lsdException w:name="footnote text" w:semiHidden="1" w:unhideWhenUsed="1"/>
-    <w:lsdException w:name="annotation text" w:semiHidden="1" w:unhideWhenUsed="1"/>
-    <w:lsdException w:name="header" w:semiHidden="1" w:unhideWhenUsed="1"/>
-    <w:lsdException w:name="footer" w:semiHidden="1" w:unhideWhenUsed="1"/>
-    <w:lsdException w:name="index heading" w:semiHidden="1" w:unhideWhenUsed="1"/>
-    <w:lsdException w:name="caption" w:semiHidden="1" w:uiPriority="35" w:unhideWhenUsed="1" w:qFormat="1"/>
-    <w:lsdException w:name="table of figures" w:semiHidden="1" w:unhideWhenUsed="1"/>
-    <w:lsdException w:name="envelope address" w:semiHidden="1" w:unhideWhenUsed="1"/>
-    <w:lsdException w:name="envelope return" w:semiHidden="1" w:unhideWhenUsed="1"/>
-    <w:lsdException w:name="footnote reference" w:semiHidden="1" w:unhideWhenUsed="1"/>
-    <w:lsdException w:name="annotation reference" w:semiHidden="1" w:unhideWhenUsed="1"/>
-    <w:lsdException w:name="line number" w:semiHidden="1" w:unhideWhenUsed="1"/>
-    <w:lsdException w:name="page number" w:semiHidden="1" w:unhideWhenUsed="1"/>
-    <w:lsdException w:name="endnote reference" w:semiHidden="1" w:unhideWhenUsed="1"/>
-    <w:lsdException w:name="endnote text" w:semiHidden="1" w:unhideWhenUsed="1"/>
-    <w:lsdException w:name="table of authorities" w:semiHidden="1" w:unhideWhenUsed="1"/>
-    <w:lsdException w:name="macro" w:semiHidden="1" w:unhideWhenUsed="1"/>
-    <w:lsdException w:name="toa heading" w:semiHidden="1" w:unhideWhenUsed="1"/>
-    <w:lsdException w:name="List" w:semiHidden="1" w:unhideWhenUsed="1"/>
-    <w:lsdException w:name="List Bullet" w:semiHidden="1" w:unhideWhenUsed="1"/>
-    <w:lsdException w:name="List Number" w:semiHidden="1" w:unhideWhenUsed="1"/>
-    <w:lsdException w:name="List 2" w:semiHidden="1" w:unhideWhenUsed="1"/>
-    <w:lsdException w:name="List 3" w:semiHidden="1" w:unhideWhenUsed="1"/>
-    <w:lsdException w:name="List 4" w:semiHidden="1" w:unhideWhenUsed="1"/>
-    <w:lsdException w:name="List 5" w:semiHidden="1" w:unhideWhenUsed="1"/>
-    <w:lsdException w:name="List Bullet 2" w:semiHidden="1" w:unhideWhenUsed="1"/>
-    <w:lsdException w:name="List Bullet 3" w:semiHidden="1" w:unhideWhenUsed="1"/>
-    <w:lsdException w:name="List Bullet 4" w:semiHidden="1" w:unhideWhenUsed="1"/>
-    <w:lsdException w:name="List Bullet 5" w:semiHidden="1" w:unhideWhenUsed="1"/>
-    <w:lsdException w:name="List Number 2" w:semiHidden="1" w:unhideWhenUsed="1"/>
-    <w:lsdException w:name="List Number 3" w:semiHidden="1" w:unhideWhenUsed="1"/>
-    <w:lsdException w:name="List Number 4" w:semiHidden="1" w:unhideWhenUsed="1"/>
-    <w:lsdException w:name="List Number 5" w:semiHidden="1" w:unhideWhenUsed="1"/>
-    <w:lsdException w:name="Title" w:uiPriority="10" w:qFormat="1"/>
-    <w:lsdException w:name="Closing" w:semiHidden="1" w:unhideWhenUsed="1"/>
-    <w:lsdException w:name="Signature" w:semiHidden="1" w:unhideWhenUsed="1"/>
-    <w:lsdException w:name="Default Paragraph Font" w:semiHidden="1" w:uiPriority="1" w:unhideWhenUsed="1"/>
-    <w:lsdException w:name="Body Text" w:semiHidden="1" w:unhideWhenUsed="1"/>
-    <w:lsdException w:name="Body Text Indent" w:semiHidden="1" w:unhideWhenUsed="1"/>
-    <w:lsdException w:name="List Continue" w:semiHidden="1" w:unhideWhenUsed="1"/>
-    <w:lsdException w:name="List Continue 2" w:semiHidden="1" w:unhideWhenUsed="1"/>
-    <w:lsdException w:name="List Continue 3" w:semiHidden="1" w:unhideWhenUsed="1"/>
-    <w:lsdException w:name="List Continue 4" w:semiHidden="1" w:unhideWhenUsed="1"/>
-    <w:lsdException w:name="List Continue 5" w:semiHidden="1" w:unhideWhenUsed="1"/>
-    <w:lsdException w:name="Message Header" w:semiHidden="1" w:unhideWhenUsed="1"/>
-    <w:lsdException w:name="Subtitle" w:uiPriority="11" w:qFormat="1"/>
-    <w:lsdException w:name="Salutation" w:semiHidden="1" w:unhideWhenUsed="1"/>
-    <w:lsdException w:name="Date" w:semiHidden="1" w:unhideWhenUsed="1"/>
-    <w:lsdException w:name="Body Text First Indent" w:semiHidden="1" w:unhideWhenUsed="1"/>
-    <w:lsdException w:name="Body Text First Indent 2" w:semiHidden="1" w:unhideWhenUsed="1"/>
-    <w:lsdException w:name="Note Heading" w:semiHidden="1" w:unhideWhenUsed="1"/>
-    <w:lsdException w:name="Body Text 2" w:semiHidden="1" w:unhideWhenUsed="1"/>
-    <w:lsdException w:name="Body Text 3" w:semiHidden="1" w:unhideWhenUsed="1"/>
-    <w:lsdException w:name="Body Text Indent 2" w:semiHidden="1" w:unhideWhenUsed="1"/>
-    <w:lsdException w:name="Body Text Indent 3" w:semiHidden="1" w:unhideWhenUsed="1"/>
-    <w:lsdException w:name="Block Text" w:semiHidden="1" w:unhideWhenUsed="1"/>
-    <w:lsdException w:name="Hyperlink" w:semiHidden="1" w:unhideWhenUsed="1"/>
-    <w:lsdException w:name="FollowedHyperlink" w:semiHidden="1" w:unhideWhenUsed="1"/>
-    <w:lsdException w:name="Strong" w:uiPriority="22" w:qFormat="1"/>
-    <w:lsdException w:name="Emphasis" w:uiPriority="20" w:qFormat="1"/>
-    <w:lsdException w:name="Document Map" w:semiHidden="1" w:unhideWhenUsed="1"/>
-    <w:lsdException w:name="Plain Text" w:semiHidden="1" w:unhideWhenUsed="1"/>
-    <w:lsdException w:name="E-mail Signature" w:semiHidden="1" w:unhideWhenUsed="1"/>
-    <w:lsdException w:name="HTML Top of Form" w:semiHidden="1" w:unhideWhenUsed="1"/>
-    <w:lsdException w:name="HTML Bottom of Form" w:semiHidden="1" w:unhideWhenUsed="1"/>
-    <w:lsdException w:name="Normal (Web)" w:semiHidden="1" w:unhideWhenUsed="1"/>
-    <w:lsdException w:name="HTML Acronym" w:semiHidden="1" w:unhideWhenUsed="1"/>
-    <w:lsdException w:name="HTML Address" w:semiHidden="1" w:unhideWhenUsed="1"/>
-    <w:lsdException w:name="HTML Cite" w:semiHidden="1" w:unhideWhenUsed="1"/>
-    <w:lsdException w:name="HTML Code" w:semiHidden="1" w:unhideWhenUsed="1"/>
-    <w:lsdException w:name="HTML Definition" w:semiHidden="1" w:unhideWhenUsed="1"/>
-    <w:lsdException w:name="HTML Keyboard" w:semiHidden="1" w:unhideWhenUsed="1"/>
-    <w:lsdException w:name="HTML Preformatted" w:semiHidden="1" w:unhideWhenUsed="1"/>
-    <w:lsdException w:name="HTML Sample" w:semiHidden="1" w:unhideWhenUsed="1"/>
-    <w:lsdException w:name="HTML Typewriter" w:semiHidden="1" w:unhideWhenUsed="1"/>
-    <w:lsdException w:name="HTML Variable" w:semiHidden="1" w:unhideWhenUsed="1"/>
-    <w:lsdException w:name="Normal Table" w:semiHidden="1" w:unhideWhenUsed="1"/>
-    <w:lsdException w:name="annotation subject" w:semiHidden="1" w:unhideWhenUsed="1"/>
-    <w:lsdException w:name="No List" w:semiHidden="1" w:unhideWhenUsed="1"/>
-    <w:lsdException w:name="Outline List 1" w:semiHidden="1" w:unhideWhenUsed="1"/>
-    <w:lsdException w:name="Outline List 2" w:semiHidden="1" w:unhideWhenUsed="1"/>
-    <w:lsdException w:name="Outline List 3" w:semiHidden="1" w:unhideWhenUsed="1"/>
-    <w:lsdException w:name="Table Simple 1" w:semiHidden="1" w:unhideWhenUsed="1"/>
-    <w:lsdException w:name="Table Simple 2" w:semiHidden="1" w:unhideWhenUsed="1"/>
-    <w:lsdException w:name="Table Simple 3" w:semiHidden="1" w:unhideWhenUsed="1"/>
-    <w:lsdException w:name="Table Classic 1" w:semiHidden="1" w:unhideWhenUsed="1"/>
-    <w:lsdException w:name="Table Classic 2" w:semiHidden="1" w:unhideWhenUsed="1"/>
-    <w:lsdException w:name="Table Classic 3" w:semiHidden="1" w:unhideWhenUsed="1"/>
-    <w:lsdException w:name="Table Classic 4" w:semiHidden="1" w:unhideWhenUsed="1"/>
-    <w:lsdException w:name="Table Colorful 1" w:semiHidden="1" w:unhideWhenUsed="1"/>
-    <w:lsdException w:name="Table Colorful 2" w:semiHidden="1" w:unhideWhenUsed="1"/>
-    <w:lsdException w:name="Table Colorful 3" w:semiHidden="1" w:unhideWhenUsed="1"/>
-    <w:lsdException w:name="Table Columns 1" w:semiHidden="1" w:unhideWhenUsed="1"/>
-    <w:lsdException w:name="Table Columns 2" w:semiHidden="1" w:unhideWhenUsed="1"/>
-    <w:lsdException w:name="Table Columns 3" w:semiHidden="1" w:unhideWhenUsed="1"/>
-    <w:lsdException w:name="Table Columns 4" w:semiHidden="1" w:unhideWhenUsed="1"/>
-    <w:lsdException w:name="Table Columns 5" w:semiHidden="1" w:unhideWhenUsed="1"/>
-    <w:lsdException w:name="Table Grid 1" w:semiHidden="1" w:unhideWhenUsed="1"/>
-    <w:lsdException w:name="Table Grid 2" w:semiHidden="1" w:unhideWhenUsed="1"/>
-    <w:lsdException w:name="Table Grid 3" w:semiHidden="1" w:unhideWhenUsed="1"/>
-    <w:lsdException w:name="Table Grid 4" w:semiHidden="1" w:unhideWhenUsed="1"/>
-    <w:lsdException w:name="Table Grid 5" w:semiHidden="1" w:unhideWhenUsed="1"/>
-    <w:lsdException w:name="Table Grid 6" w:semiHidden="1" w:unhideWhenUsed="1"/>
-    <w:lsdException w:name="Table Grid 7" w:semiHidden="1" w:unhideWhenUsed="1"/>
-    <w:lsdException w:name="Table Grid 8" w:semiHidden="1" w:unhideWhenUsed="1"/>
-    <w:lsdException w:name="Table List 1" w:semiHidden="1" w:unhideWhenUsed="1"/>
-    <w:lsdException w:name="Table List 2" w:semiHidden="1" w:unhideWhenUsed="1"/>
-    <w:lsdException w:name="Table List 3" w:semiHidden="1" w:unhideWhenUsed="1"/>
-    <w:lsdException w:name="Table List 4" w:semiHidden="1" w:unhideWhenUsed="1"/>
-    <w:lsdException w:name="Table List 5" w:semiHidden="1" w:unhideWhenUsed="1"/>
-    <w:lsdException w:name="Table List 6" w:semiHidden="1" w:unhideWhenUsed="1"/>
-    <w:lsdException w:name="Table List 7" w:semiHidden="1" w:unhideWhenUsed="1"/>
-    <w:lsdException w:name="Table List 8" w:semiHidden="1" w:unhideWhenUsed="1"/>
-    <w:lsdException w:name="Table 3D effects 1" w:semiHidden="1" w:unhideWhenUsed="1"/>
-    <w:lsdException w:name="Table 3D effects 2" w:semiHidden="1" w:unhideWhenUsed="1"/>
-    <w:lsdException w:name="Table 3D effects 3" w:semiHidden="1" w:unhideWhenUsed="1"/>
-    <w:lsdException w:name="Table Contemporary" w:semiHidden="1" w:unhideWhenUsed="1"/>
-    <w:lsdException w:name="Table Elegant" w:semiHidden="1" w:unhideWhenUsed="1"/>
-    <w:lsdException w:name="Table Professional" w:semiHidden="1" w:unhideWhenUsed="1"/>
-    <w:lsdException w:name="Table Subtle 1" w:semiHidden="1" w:unhideWhenUsed="1"/>
-    <w:lsdException w:name="Table Subtle 2" w:semiHidden="1" w:unhideWhenUsed="1"/>
-    <w:lsdException w:name="Table Web 1" w:semiHidden="1" w:unhideWhenUsed="1"/>
-    <w:lsdException w:name="Table Web 2" w:semiHidden="1" w:unhideWhenUsed="1"/>
-    <w:lsdException w:name="Table Web 3" w:semiHidden="1" w:unhideWhenUsed="1"/>
-    <w:lsdException w:name="Balloon Text" w:semiHidden="1" w:unhideWhenUsed="1"/>
-    <w:lsdException w:name="Table Grid" w:uiPriority="39"/>
-    <w:lsdException w:name="Table Theme" w:semiHidden="1" w:unhideWhenUsed="1"/>
-    <w:lsdException w:name="Placeholder Text" w:semiHidden="1"/>
-    <w:lsdException w:name="No Spacing" w:uiPriority="1" w:qFormat="1"/>
-    <w:lsdException w:name="Light Shading" w:uiPriority="60"/>
-    <w:lsdException w:name="Light List" w:uiPriority="61"/>
-    <w:lsdException w:name="Light Grid" w:uiPriority="62"/>
-    <w:lsdException w:name="Medium Shading 1" w:uiPriority="63"/>
-    <w:lsdException w:name="Medium Shading 2" w:uiPriority="64"/>
-    <w:lsdException w:name="Medium List 1" w:uiPriority="65"/>
-    <w:lsdException w:name="Medium List 2" w:uiPriority="66"/>
-    <w:lsdException w:name="Medium Grid 1" w:uiPriority="67"/>
-    <w:lsdException w:name="Medium Grid 2" w:uiPriority="68"/>
-    <w:lsdException w:name="Medium Grid 3" w:uiPriority="69"/>
-    <w:lsdException w:name="Dark List" w:uiPriority="70"/>
-    <w:lsdException w:name="Colorful Shading" w:uiPriority="71"/>
-    <w:lsdException w:name="Colorful List" w:uiPriority="72"/>
-    <w:lsdException w:name="Colorful Grid" w:uiPriority="73"/>
-    <w:lsdException w:name="Light Shading Accent 1" w:uiPriority="60"/>
-    <w:lsdException w:name="Light List Accent 1" w:uiPriority="61"/>
-    <w:lsdException w:name="Light Grid Accent 1" w:uiPriority="62"/>
-    <w:lsdException w:name="Medium Shading 1 Accent 1" w:uiPriority="63"/>
-    <w:lsdException w:name="Medium Shading 2 Accent 1" w:uiPriority="64"/>
-    <w:lsdException w:name="Medium List 1 Accent 1" w:uiPriority="65"/>
-    <w:lsdException w:name="Revision" w:semiHidden="1"/>
-    <w:lsdException w:name="List Paragraph" w:uiPriority="34" w:qFormat="1"/>
-    <w:lsdException w:name="Quote" w:uiPriority="29" w:qFormat="1"/>
-    <w:lsdException w:name="Intense Quote" w:uiPriority="30" w:qFormat="1"/>
-    <w:lsdException w:name="Medium List 2 Accent 1" w:uiPriority="66"/>
-    <w:lsdException w:name="Medium Grid 1 Accent 1" w:uiPriority="67"/>
-    <w:lsdException w:name="Medium Grid 2 Accent 1" w:uiPriority="68"/>
-    <w:lsdException w:name="Medium Grid 3 Accent 1" w:uiPriority="69"/>
-    <w:lsdException w:name="Dark List Accent 1" w:uiPriority="70"/>
-    <w:lsdException w:name="Colorful Shading Accent 1" w:uiPriority="71"/>
-    <w:lsdException w:name="Colorful List Accent 1" w:uiPriority="72"/>
-    <w:lsdException w:name="Colorful Grid Accent 1" w:uiPriority="73"/>
-    <w:lsdException w:name="Light Shading Accent 2" w:uiPriority="60"/>
-    <w:lsdException w:name="Light List Accent 2" w:uiPriority="61"/>
-    <w:lsdException w:name="Light Grid Accent 2" w:uiPriority="62"/>
-    <w:lsdException w:name="Medium Shading 1 Accent 2" w:uiPriority="63"/>
-    <w:lsdException w:name="Medium Shading 2 Accent 2" w:uiPriority="64"/>
-    <w:lsdException w:name="Medium List 1 Accent 2" w:uiPriority="65"/>
-    <w:lsdException w:name="Medium List 2 Accent 2" w:uiPriority="66"/>
-    <w:lsdException w:name="Medium Grid 1 Accent 2" w:uiPriority="67"/>
-    <w:lsdException w:name="Medium Grid 2 Accent 2" w:uiPriority="68"/>
-    <w:lsdException w:name="Medium Grid 3 Accent 2" w:uiPriority="69"/>
-    <w:lsdException w:name="Dark List Accent 2" w:uiPriority="70"/>
-    <w:lsdException w:name="Colorful Shading Accent 2" w:uiPriority="71"/>
-    <w:lsdException w:name="Colorful List Accent 2" w:uiPriority="72"/>
-    <w:lsdException w:name="Colorful Grid Accent 2" w:uiPriority="73"/>
-    <w:lsdException w:name="Light Shading Accent 3" w:uiPriority="60"/>
-    <w:lsdException w:name="Light List Accent 3" w:uiPriority="61"/>
-    <w:lsdException w:name="Light Grid Accent 3" w:uiPriority="62"/>
-    <w:lsdException w:name="Medium Shading 1 Accent 3" w:uiPriority="63"/>
-    <w:lsdException w:name="Medium Shading 2 Accent 3" w:uiPriority="64"/>
-    <w:lsdException w:name="Medium List 1 Accent 3" w:uiPriority="65"/>
-    <w:lsdException w:name="Medium List 2 Accent 3" w:uiPriority="66"/>
-    <w:lsdException w:name="Medium Grid 1 Accent 3" w:uiPriority="67"/>
-    <w:lsdException w:name="Medium Grid 2 Accent 3" w:uiPriority="68"/>
-    <w:lsdException w:name="Medium Grid 3 Accent 3" w:uiPriority="69"/>
-    <w:lsdException w:name="Dark List Accent 3" w:uiPriority="70"/>
-    <w:lsdException w:name="Colorful Shading Accent 3" w:uiPriority="71"/>
-    <w:lsdException w:name="Colorful List Accent 3" w:uiPriority="72"/>
-    <w:lsdException w:name="Colorful Grid Accent 3" w:uiPriority="73"/>
-    <w:lsdException w:name="Light Shading Accent 4" w:uiPriority="60"/>
-    <w:lsdException w:name="Light List Accent 4" w:uiPriority="61"/>
-    <w:lsdException w:name="Light Grid Accent 4" w:uiPriority="62"/>
-    <w:lsdException w:name="Medium Shading 1 Accent 4" w:uiPriority="63"/>
-    <w:lsdException w:name="Medium Shading 2 Accent 4" w:uiPriority="64"/>
-    <w:lsdException w:name="Medium List 1 Accent 4" w:uiPriority="65"/>
-    <w:lsdException w:name="Medium List 2 Accent 4" w:uiPriority="66"/>
-    <w:lsdException w:name="Medium Grid 1 Accent 4" w:uiPriority="67"/>
-    <w:lsdException w:name="Medium Grid 2 Accent 4" w:uiPriority="68"/>
-    <w:lsdException w:name="Medium Grid 3 Accent 4" w:uiPriority="69"/>
-    <w:lsdException w:name="Dark List Accent 4" w:uiPriority="70"/>
-    <w:lsdException w:name="Colorful Shading Accent 4" w:uiPriority="71"/>
-    <w:lsdException w:name="Colorful List Accent 4" w:uiPriority="72"/>
-    <w:lsdException w:name="Colorful Grid Accent 4" w:uiPriority="73"/>
-    <w:lsdException w:name="Light Shading Accent 5" w:uiPriority="60"/>
-    <w:lsdException w:name="Light List Accent 5" w:uiPriority="61"/>
-    <w:lsdException w:name="Light Grid Accent 5" w:uiPriority="62"/>
-    <w:lsdException w:name="Medium Shading 1 Accent 5" w:uiPriority="63"/>
-    <w:lsdException w:name="Medium Shading 2 Accent 5" w:uiPriority="64"/>
-    <w:lsdException w:name="Medium List 1 Accent 5" w:uiPriority="65"/>
-    <w:lsdException w:name="Medium List 2 Accent 5" w:uiPriority="66"/>
-    <w:lsdException w:name="Medium Grid 1 Accent 5" w:uiPriority="67"/>
-    <w:lsdException w:name="Medium Grid 2 Accent 5" w:uiPriority="68"/>
-    <w:lsdException w:name="Medium Grid 3 Accent 5" w:uiPriority="69"/>
-    <w:lsdException w:name="Dark List Accent 5" w:uiPriority="70"/>
-    <w:lsdException w:name="Colorful Shading Accent 5" w:uiPriority="71"/>
-    <w:lsdException w:name="Colorful List Accent 5" w:uiPriority="72"/>
-    <w:lsdException w:name="Colorful Grid Accent 5" w:uiPriority="73"/>
-    <w:lsdException w:name="Light Shading Accent 6" w:uiPriority="60"/>
-    <w:lsdException w:name="Light List Accent 6" w:uiPriority="61"/>
-    <w:lsdException w:name="Light Grid Accent 6" w:uiPriority="62"/>
-    <w:lsdException w:name="Medium Shading 1 Accent 6" w:uiPriority="63"/>
-    <w:lsdException w:name="Medium Shading 2 Accent 6" w:uiPriority="64"/>
-    <w:lsdException w:name="Medium List 1 Accent 6" w:uiPriority="65"/>
-    <w:lsdException w:name="Medium List 2 Accent 6" w:uiPriority="66"/>
-    <w:lsdException w:name="Medium Grid 1 Accent 6" w:uiPriority="67"/>
-    <w:lsdException w:name="Medium Grid 2 Accent 6" w:uiPriority="68"/>
-    <w:lsdException w:name="Medium Grid 3 Accent 6" w:uiPriority="69"/>
-    <w:lsdException w:name="Dark List Accent 6" w:uiPriority="70"/>
-    <w:lsdException w:name="Colorful Shading Accent 6" w:uiPriority="71"/>
-    <w:lsdException w:name="Colorful List Accent 6" w:uiPriority="72"/>
-    <w:lsdException w:name="Colorful Grid Accent 6" w:uiPriority="73"/>
-    <w:lsdException w:name="Subtle Emphasis" w:uiPriority="19" w:qFormat="1"/>
-    <w:lsdException w:name="Intense Emphasis" w:uiPriority="21" w:qFormat="1"/>
-    <w:lsdException w:name="Subtle Reference" w:uiPriority="31" w:qFormat="1"/>
-    <w:lsdException w:name="Intense Reference" w:uiPriority="32" w:qFormat="1"/>
-    <w:lsdException w:name="Book Title" w:uiPriority="33" w:qFormat="1"/>
-    <w:lsdException w:name="Bibliography" w:semiHidden="1" w:uiPriority="37" w:unhideWhenUsed="1"/>
-    <w:lsdException w:name="TOC Heading" w:semiHidden="1" w:uiPriority="39" w:unhideWhenUsed="1" w:qFormat="1"/>
-    <w:lsdException w:name="Plain Table 1" w:uiPriority="41"/>
-    <w:lsdException w:name="Plain Table 2" w:uiPriority="42"/>
-    <w:lsdException w:name="Plain Table 3" w:uiPriority="43"/>
-    <w:lsdException w:name="Plain Table 4" w:uiPriority="44"/>
-    <w:lsdException w:name="Plain Table 5" w:uiPriority="45"/>
-    <w:lsdException w:name="Grid Table Light" w:uiPriority="40"/>
-    <w:lsdException w:name="Grid Table 1 Light" w:uiPriority="46"/>
-    <w:lsdException w:name="Grid Table 2" w:uiPriority="47"/>
-    <w:lsdException w:name="Grid Table 3" w:uiPriority="48"/>
-    <w:lsdException w:name="Grid Table 4" w:uiPriority="49"/>
-    <w:lsdException w:name="Grid Table 5 Dark" w:uiPriority="50"/>
-    <w:lsdException w:name="Grid Table 6 Colorful" w:uiPriority="51"/>
-    <w:lsdException w:name="Grid Table 7 Colorful" w:uiPriority="52"/>
-    <w:lsdException w:name="Grid Table 1 Light Accent 1" w:uiPriority="46"/>
-    <w:lsdException w:name="Grid Table 2 Accent 1" w:uiPriority="47"/>
-    <w:lsdException w:name="Grid Table 3 Accent 1" w:uiPriority="48"/>
-    <w:lsdException w:name="Grid Table 4 Accent 1" w:uiPriority="49"/>
-    <w:lsdException w:name="Grid Table 5 Dark Accent 1" w:uiPriority="50"/>
-    <w:lsdException w:name="Grid Table 6 Colorful Accent 1" w:uiPriority="51"/>
-    <w:lsdException w:name="Grid Table 7 Colorful Accent 1" w:uiPriority="52"/>
-    <w:lsdException w:name="Grid Table 1 Light Accent 2" w:uiPriority="46"/>
-    <w:lsdException w:name="Grid Table 2 Accent 2" w:uiPriority="47"/>
-    <w:lsdException w:name="Grid Table 3 Accent 2" w:uiPriority="48"/>
-    <w:lsdException w:name="Grid Table 4 Accent 2" w:uiPriority="49"/>
-    <w:lsdException w:name="Grid Table 5 Dark Accent 2" w:uiPriority="50"/>
-    <w:lsdException w:name="Grid Table 6 Colorful Accent 2" w:uiPriority="51"/>
-    <w:lsdException w:name="Grid Table 7 Colorful Accent 2" w:uiPriority="52"/>
-    <w:lsdException w:name="Grid Table 1 Light Accent 3" w:uiPriority="46"/>
-    <w:lsdException w:name="Grid Table 2 Accent 3" w:uiPriority="47"/>
-    <w:lsdException w:name="Grid Table 3 Accent 3" w:uiPriority="48"/>
-    <w:lsdException w:name="Grid Table 4 Accent 3" w:uiPriority="49"/>
-    <w:lsdException w:name="Grid Table 5 Dark Accent 3" w:uiPriority="50"/>
-    <w:lsdException w:name="Grid Table 6 Colorful Accent 3" w:uiPriority="51"/>
-    <w:lsdException w:name="Grid Table 7 Colorful Accent 3" w:uiPriority="52"/>
-    <w:lsdException w:name="Grid Table 1 Light Accent 4" w:uiPriority="46"/>
-    <w:lsdException w:name="Grid Table 2 Accent 4" w:uiPriority="47"/>
-    <w:lsdException w:name="Grid Table 3 Accent 4" w:uiPriority="48"/>
-    <w:lsdException w:name="Grid Table 4 Accent 4" w:uiPriority="49"/>
-    <w:lsdException w:name="Grid Table 5 Dark Accent 4" w:uiPriority="50"/>
-    <w:lsdException w:name="Grid Table 6 Colorful Accent 4" w:uiPriority="51"/>
-    <w:lsdException w:name="Grid Table 7 Colorful Accent 4" w:uiPriority="52"/>
-    <w:lsdException w:name="Grid Table 1 Light Accent 5" w:uiPriority="46"/>
-    <w:lsdException w:name="Grid Table 2 Accent 5" w:uiPriority="47"/>
-    <w:lsdException w:name="Grid Table 3 Accent 5" w:uiPriority="48"/>
-    <w:lsdException w:name="Grid Table 4 Accent 5" w:uiPriority="49"/>
-    <w:lsdException w:name="Grid Table 5 Dark Accent 5" w:uiPriority="50"/>
-    <w:lsdException w:name="Grid Table 6 Colorful Accent 5" w:uiPriority="51"/>
-    <w:lsdException w:name="Grid Table 7 Colorful Accent 5" w:uiPriority="52"/>
-    <w:lsdException w:name="Grid Table 1 Light Accent 6" w:uiPriority="46"/>
-    <w:lsdException w:name="Grid Table 2 Accent 6" w:uiPriority="47"/>
-    <w:lsdException w:name="Grid Table 3 Accent 6" w:uiPriority="48"/>
-    <w:lsdException w:name="Grid Table 4 Accent 6" w:uiPriority="49"/>
-    <w:lsdException w:name="Grid Table 5 Dark Accent 6" w:uiPriority="50"/>
-    <w:lsdException w:name="Grid Table 6 Colorful Accent 6" w:uiPriority="51"/>
-    <w:lsdException w:name="Grid Table 7 Colorful Accent 6" w:uiPriority="52"/>
-    <w:lsdException w:name="List Table 1 Light" w:uiPriority="46"/>
-    <w:lsdException w:name="List Table 2" w:uiPriority="47"/>
-    <w:lsdException w:name="List Table 3" w:uiPriority="48"/>
-    <w:lsdException w:name="List Table 4" w:uiPriority="49"/>
-    <w:lsdException w:name="List Table 5 Dark" w:uiPriority="50"/>
-    <w:lsdException w:name="List Table 6 Colorful" w:uiPriority="51"/>
-    <w:lsdException w:name="List Table 7 Colorful" w:uiPriority="52"/>
-    <w:lsdException w:name="List Table 1 Light Accent 1" w:uiPriority="46"/>
-    <w:lsdException w:name="List Table 2 Accent 1" w:uiPriority="47"/>
-    <w:lsdException w:name="List Table 3 Accent 1" w:uiPriority="48"/>
-    <w:lsdException w:name="List Table 4 Accent 1" w:uiPriority="49"/>
-    <w:lsdException w:name="List Table 5 Dark Accent 1" w:uiPriority="50"/>
-    <w:lsdException w:name="List Table 6 Colorful Accent 1" w:uiPriority="51"/>
-    <w:lsdException w:name="List Table 7 Colorful Accent 1" w:uiPriority="52"/>
-    <w:lsdException w:name="List Table 1 Light Accent 2" w:uiPriority="46"/>
-    <w:lsdException w:name="List Table 2 Accent 2" w:uiPriority="47"/>
-    <w:lsdException w:name="List Table 3 Accent 2" w:uiPriority="48"/>
-    <w:lsdException w:name="List Table 4 Accent 2" w:uiPriority="49"/>
-    <w:lsdException w:name="List Table 5 Dark Accent 2" w:uiPriority="50"/>
-    <w:lsdException w:name="List Table 6 Colorful Accent 2" w:uiPriority="51"/>
-    <w:lsdException w:name="List Table 7 Colorful Accent 2" w:uiPriority="52"/>
-    <w:lsdException w:name="List Table 1 Light Accent 3" w:uiPriority="46"/>
-    <w:lsdException w:name="List Table 2 Accent 3" w:uiPriority="47"/>
-    <w:lsdException w:name="List Table 3 Accent 3" w:uiPriority="48"/>
-    <w:lsdException w:name="List Table 4 Accent 3" w:uiPriority="49"/>
-    <w:lsdException w:name="List Table 5 Dark Accent 3" w:uiPriority="50"/>
-    <w:lsdException w:name="List Table 6 Colorful Accent 3" w:uiPriority="51"/>
-    <w:lsdException w:name="List Table 7 Colorful Accent 3" w:uiPriority="52"/>
-    <w:lsdException w:name="List Table 1 Light Accent 4" w:uiPriority="46"/>
-    <w:lsdException w:name="List Table 2 Accent 4" w:uiPriority="47"/>
-    <w:lsdException w:name="List Table 3 Accent 4" w:uiPriority="48"/>
-    <w:lsdException w:name="List Table 4 Accent 4" w:uiPriority="49"/>
-    <w:lsdException w:name="List Table 5 Dark Accent 4" w:uiPriority="50"/>
-    <w:lsdException w:name="List Table 6 Colorful Accent 4" w:uiPriority="51"/>
-    <w:lsdException w:name="List Table 7 Colorful Accent 4" w:uiPriority="52"/>
-    <w:lsdException w:name="List Table 1 Light Accent 5" w:uiPriority="46"/>
-    <w:lsdException w:name="List Table 2 Accent 5" w:uiPriority="47"/>
-    <w:lsdException w:name="List Table 3 Accent 5" w:uiPriority="48"/>
-    <w:lsdException w:name="List Table 4 Accent 5" w:uiPriority="49"/>
-    <w:lsdException w:name="List Table 5 Dark Accent 5" w:uiPriority="50"/>
-    <w:lsdException w:name="List Table 6 Colorful Accent 5" w:uiPriority="51"/>
-    <w:lsdException w:name="List Table 7 Colorful Accent 5" w:uiPriority="52"/>
-    <w:lsdException w:name="List Table 1 Light Accent 6" w:uiPriority="46"/>
-    <w:lsdException w:name="List Table 2 Accent 6" w:uiPriority="47"/>
-    <w:lsdException w:name="List Table 3 Accent 6" w:uiPriority="48"/>
-    <w:lsdException w:name="List Table 4 Accent 6" w:uiPriority="49"/>
-    <w:lsdException w:name="List Table 5 Dark Accent 6" w:uiPriority="50"/>
-    <w:lsdException w:name="List Table 6 Colorful Accent 6" w:uiPriority="51"/>
-    <w:lsdException w:name="List Table 7 Colorful Accent 6" w:uiPriority="52"/>
-  </w:latentStyles>
-  <w:style w:type="paragraph" w:default="1" w:styleId="Normal">
-    <w:name w:val="Normal"/>
-    <w:qFormat/>
-  </w:style>
-  <w:style w:type="character" w:default="1" w:styleId="DefaultParagraphFont">
-    <w:name w:val="Default Paragraph Font"/>
-    <w:uiPriority w:val="1"/>
-    <w:semiHidden/>
-    <w:unhideWhenUsed/>
-  </w:style>
-  <w:style w:type="table" w:default="1" w:styleId="TableNormal">
-    <w:name w:val="Normal Table"/>
-    <w:uiPriority w:val="99"/>
-    <w:semiHidden/>
-    <w:unhideWhenUsed/>
-    <w:tblPr>
-      <w:tblInd w:w="0" w:type="dxa"/>
-      <w:tblCellMar>
-        <w:top w:w="0" w:type="dxa"/>
-        <w:left w:w="108" w:type="dxa"/>
-        <w:bottom w:w="0" w:type="dxa"/>
-        <w:right w:w="108" w:type="dxa"/>
-      </w:tblCellMar>
-    </w:tblPr>
-  </w:style>
-  <w:style w:type="numbering" w:default="1" w:styleId="NoList">
-    <w:name w:val="No List"/>
-    <w:uiPriority w:val="99"/>
-    <w:semiHidden/>
-    <w:unhideWhenUsed/>
-  </w:style>
-  <w:style w:type="paragraph" w:customStyle="1" w:styleId="008B8FBD459B45858F45E3AC052D3A53">
-    <w:name w:val="008B8FBD459B45858F45E3AC052D3A53"/>
-    <w:rsid w:val="00AD7296"/>
-  </w:style>
-  <w:style w:type="paragraph" w:customStyle="1" w:styleId="22E066CA8C6347558E7F640D1EE547B1">
-    <w:name w:val="22E066CA8C6347558E7F640D1EE547B1"/>
-    <w:rsid w:val="00AD7296"/>
-  </w:style>
-  <w:style w:type="paragraph" w:customStyle="1" w:styleId="26927E2A814A4145974CA771C1475D33">
-    <w:name w:val="26927E2A814A4145974CA771C1475D33"/>
-    <w:rsid w:val="00AD7296"/>
-  </w:style>
-  <w:style w:type="paragraph" w:customStyle="1" w:styleId="2DEE7F65FF0A4F45968D704D0FDEAB83">
-    <w:name w:val="2DEE7F65FF0A4F45968D704D0FDEAB83"/>
-    <w:rsid w:val="00AD7296"/>
-  </w:style>
-</w:styles>
-</file>
-
-<file path=word/glossary/webSettings.xml><?xml version="1.0" encoding="utf-8"?>
-<w:webSettings xmlns:mc="http://schemas.openxmlformats.org/markup-compatibility/2006" xmlns:r="http://schemas.openxmlformats.org/officeDocument/2006/relationships" xmlns:w="http://schemas.openxmlformats.org/wordprocessingml/2006/main" xmlns:w14="http://schemas.microsoft.com/office/word/2010/wordml" xmlns:w15="http://schemas.microsoft.com/office/word/2012/wordml" xmlns:w16se="http://schemas.microsoft.com/office/word/2015/wordml/symex" mc:Ignorable="w14 w15 w16se">
-  <w:optimizeForBrowser/>
-  <w:allowPNG/>
-</w:webSettings>
 </file>
 
 <file path=word/theme/theme1.xml><?xml version="1.0" encoding="utf-8"?>

</xml_diff>

<commit_message>
Updating files for 2021
</commit_message>
<xml_diff>
--- a/Word_Template.docx
+++ b/Word_Template.docx
@@ -7,8 +7,13 @@
         <w:pStyle w:val="Title"/>
       </w:pPr>
       <w:r>
-        <w:t>Introduction to RMarkdown</w:t>
-      </w:r>
+        <w:t xml:space="preserve">Introduction to </w:t>
+      </w:r>
+      <w:proofErr w:type="spellStart"/>
+      <w:r>
+        <w:t>RMarkdown</w:t>
+      </w:r>
+      <w:proofErr w:type="spellEnd"/>
     </w:p>
     <w:p>
       <w:pPr>
@@ -17,33 +22,36 @@
       <w:r>
         <w:t>Greg Rousell</w:t>
       </w:r>
-      <w:bookmarkStart w:id="0" w:name="_GoBack"/>
+    </w:p>
+    <w:p>
+      <w:pPr>
+        <w:pStyle w:val="Date"/>
+      </w:pPr>
+      <w:r>
+        <w:t>2021-07-15</w:t>
+      </w:r>
+    </w:p>
+    <w:p>
+      <w:pPr>
+        <w:pStyle w:val="Heading1"/>
+      </w:pPr>
+      <w:bookmarkStart w:id="0" w:name="r-markdown"/>
+      <w:r>
+        <w:t>R Markdown</w:t>
+      </w:r>
       <w:bookmarkEnd w:id="0"/>
     </w:p>
     <w:p>
       <w:pPr>
-        <w:pStyle w:val="Date"/>
-      </w:pPr>
-      <w:r>
-        <w:t>13/06/2020</w:t>
-      </w:r>
-    </w:p>
-    <w:p>
-      <w:pPr>
-        <w:pStyle w:val="Heading2"/>
-      </w:pPr>
-      <w:bookmarkStart w:id="1" w:name="r-markdown"/>
-      <w:r>
-        <w:t>R Markdown</w:t>
-      </w:r>
+        <w:pStyle w:val="FirstParagraph"/>
+      </w:pPr>
+      <w:r>
+        <w:t>This is an R Markdown document. Markdown is a simple formatting syntax for authoring HTML, PDF, and MS Word documents. For more deta</w:t>
+      </w:r>
+      <w:bookmarkStart w:id="1" w:name="_GoBack"/>
       <w:bookmarkEnd w:id="1"/>
-    </w:p>
-    <w:p>
-      <w:pPr>
-        <w:pStyle w:val="FirstParagraph"/>
-      </w:pPr>
-      <w:r>
-        <w:t xml:space="preserve">This is an R Markdown document. Markdown is a simple formatting syntax for authoring HTML, PDF, and MS Word documents. For more details on using R Markdown see </w:t>
+      <w:r>
+        <w:t xml:space="preserve">ils on using R Markdown see </w:t>
       </w:r>
       <w:hyperlink r:id="rId7">
         <w:r>
@@ -71,10 +79,7 @@
         <w:t>Knit</w:t>
       </w:r>
       <w:r>
-        <w:t xml:space="preserve"> button a document will be generated that includes both content as well as the output of any embedded R code chunks within the document. You can embed an R c</w:t>
-      </w:r>
-      <w:r>
-        <w:t>ode chunk like this:</w:t>
+        <w:t xml:space="preserve"> button a document will be generated that includes both content as well as the output of any embedded R code chunks within the document. You can embed an R code chunk like this:</w:t>
       </w:r>
     </w:p>
     <w:p>
@@ -156,13 +161,7 @@
         <w:rPr>
           <w:rStyle w:val="VerbatimChar"/>
         </w:rPr>
-        <w:t>##  M</w:t>
-      </w:r>
-      <w:r>
-        <w:rPr>
-          <w:rStyle w:val="VerbatimChar"/>
-        </w:rPr>
-        <w:t>ax.   :25.0   Max.   :120.00</w:t>
+        <w:t>##  Max.   :25.0   Max.   :120.00</w:t>
       </w:r>
     </w:p>
     <w:p>
@@ -443,7 +442,7 @@
   <w:abstractNum w:abstractNumId="0" w15:restartNumberingAfterBreak="0">
     <w:nsid w:val="FFFFFF7C"/>
     <w:multiLevelType w:val="singleLevel"/>
-    <w:tmpl w:val="DAE8903E"/>
+    <w:tmpl w:val="8DBC0034"/>
     <w:lvl w:ilvl="0">
       <w:start w:val="1"/>
       <w:numFmt w:val="decimal"/>
@@ -460,7 +459,7 @@
   <w:abstractNum w:abstractNumId="1" w15:restartNumberingAfterBreak="0">
     <w:nsid w:val="FFFFFF7D"/>
     <w:multiLevelType w:val="singleLevel"/>
-    <w:tmpl w:val="AB78B7C4"/>
+    <w:tmpl w:val="E61EAEA6"/>
     <w:lvl w:ilvl="0">
       <w:start w:val="1"/>
       <w:numFmt w:val="decimal"/>
@@ -477,7 +476,7 @@
   <w:abstractNum w:abstractNumId="2" w15:restartNumberingAfterBreak="0">
     <w:nsid w:val="FFFFFF7E"/>
     <w:multiLevelType w:val="singleLevel"/>
-    <w:tmpl w:val="3BB60FD4"/>
+    <w:tmpl w:val="5046E70A"/>
     <w:lvl w:ilvl="0">
       <w:start w:val="1"/>
       <w:numFmt w:val="decimal"/>
@@ -494,7 +493,7 @@
   <w:abstractNum w:abstractNumId="3" w15:restartNumberingAfterBreak="0">
     <w:nsid w:val="FFFFFF7F"/>
     <w:multiLevelType w:val="singleLevel"/>
-    <w:tmpl w:val="4A4255AC"/>
+    <w:tmpl w:val="3B4C4D0C"/>
     <w:lvl w:ilvl="0">
       <w:start w:val="1"/>
       <w:numFmt w:val="decimal"/>
@@ -511,7 +510,7 @@
   <w:abstractNum w:abstractNumId="4" w15:restartNumberingAfterBreak="0">
     <w:nsid w:val="FFFFFF80"/>
     <w:multiLevelType w:val="singleLevel"/>
-    <w:tmpl w:val="68B8C308"/>
+    <w:tmpl w:val="2BDE4530"/>
     <w:lvl w:ilvl="0">
       <w:start w:val="1"/>
       <w:numFmt w:val="bullet"/>
@@ -531,7 +530,7 @@
   <w:abstractNum w:abstractNumId="5" w15:restartNumberingAfterBreak="0">
     <w:nsid w:val="FFFFFF81"/>
     <w:multiLevelType w:val="singleLevel"/>
-    <w:tmpl w:val="E76260B0"/>
+    <w:tmpl w:val="5268C1C0"/>
     <w:lvl w:ilvl="0">
       <w:start w:val="1"/>
       <w:numFmt w:val="bullet"/>
@@ -551,7 +550,7 @@
   <w:abstractNum w:abstractNumId="6" w15:restartNumberingAfterBreak="0">
     <w:nsid w:val="FFFFFF82"/>
     <w:multiLevelType w:val="singleLevel"/>
-    <w:tmpl w:val="37C886FC"/>
+    <w:tmpl w:val="01B60676"/>
     <w:lvl w:ilvl="0">
       <w:start w:val="1"/>
       <w:numFmt w:val="bullet"/>
@@ -571,7 +570,7 @@
   <w:abstractNum w:abstractNumId="7" w15:restartNumberingAfterBreak="0">
     <w:nsid w:val="FFFFFF83"/>
     <w:multiLevelType w:val="singleLevel"/>
-    <w:tmpl w:val="87623D58"/>
+    <w:tmpl w:val="E17AB8FA"/>
     <w:lvl w:ilvl="0">
       <w:start w:val="1"/>
       <w:numFmt w:val="bullet"/>
@@ -591,7 +590,7 @@
   <w:abstractNum w:abstractNumId="8" w15:restartNumberingAfterBreak="0">
     <w:nsid w:val="FFFFFF88"/>
     <w:multiLevelType w:val="singleLevel"/>
-    <w:tmpl w:val="F2BA54EC"/>
+    <w:tmpl w:val="46CC54A8"/>
     <w:lvl w:ilvl="0">
       <w:start w:val="1"/>
       <w:numFmt w:val="decimal"/>
@@ -608,7 +607,7 @@
   <w:abstractNum w:abstractNumId="9" w15:restartNumberingAfterBreak="0">
     <w:nsid w:val="FFFFFF89"/>
     <w:multiLevelType w:val="singleLevel"/>
-    <w:tmpl w:val="A7AA928C"/>
+    <w:tmpl w:val="0F604E22"/>
     <w:lvl w:ilvl="0">
       <w:start w:val="1"/>
       <w:numFmt w:val="bullet"/>
@@ -1124,7 +1123,7 @@
     <w:next w:val="BodyText"/>
     <w:uiPriority w:val="9"/>
     <w:qFormat/>
-    <w:rsid w:val="00832570"/>
+    <w:rsid w:val="008C12BD"/>
     <w:pPr>
       <w:keepNext/>
       <w:keepLines/>
@@ -1135,8 +1134,8 @@
       <w:rFonts w:asciiTheme="majorHAnsi" w:eastAsiaTheme="majorEastAsia" w:hAnsiTheme="majorHAnsi" w:cstheme="majorBidi"/>
       <w:b/>
       <w:bCs/>
-      <w:color w:val="FF0000"/>
-      <w:sz w:val="32"/>
+      <w:color w:val="0F243E" w:themeColor="text2" w:themeShade="80"/>
+      <w:sz w:val="36"/>
       <w:szCs w:val="32"/>
     </w:rPr>
   </w:style>
@@ -1147,7 +1146,7 @@
     <w:uiPriority w:val="9"/>
     <w:unhideWhenUsed/>
     <w:qFormat/>
-    <w:rsid w:val="00832570"/>
+    <w:rsid w:val="008C12BD"/>
     <w:pPr>
       <w:keepNext/>
       <w:keepLines/>
@@ -1158,8 +1157,9 @@
       <w:rFonts w:asciiTheme="majorHAnsi" w:eastAsiaTheme="majorEastAsia" w:hAnsiTheme="majorHAnsi" w:cstheme="majorBidi"/>
       <w:b/>
       <w:bCs/>
-      <w:color w:val="FF0000"/>
-      <w:sz w:val="32"/>
+      <w:i/>
+      <w:color w:val="17365D" w:themeColor="text2" w:themeShade="BF"/>
+      <w:sz w:val="28"/>
       <w:szCs w:val="32"/>
     </w:rPr>
   </w:style>

</xml_diff>